<commit_message>
Updated DoS activity formatting to match the other activities.
Removed accidentally committed binary file.
</commit_message>
<xml_diff>
--- a/Vulnerabilities/Dos/Descriptions.docx
+++ b/Vulnerabilities/Dos/Descriptions.docx
@@ -10375,6 +10375,15 @@
                 <w:lang w:eastAsia="zh-TW"/>
               </w:rPr>
               <w:br/>
+            </w:r>
+            <w:r>
+              <w:rPr>
+                <w:rFonts w:ascii="Menlo" w:hAnsi="Menlo" w:cs="Menlo"/>
+                <w:color w:val="000000" w:themeColor="text1"/>
+                <w:sz w:val="18"/>
+                <w:szCs w:val="18"/>
+                <w:lang w:eastAsia="zh-TW"/>
+              </w:rPr>
               <w:t xml:space="preserve">    </w:t>
             </w:r>
             <w:r>
@@ -10382,13 +10391,474 @@
                 <w:rFonts w:ascii="Menlo" w:hAnsi="Menlo" w:cs="Menlo"/>
                 <w:i/>
                 <w:iCs/>
+                <w:color w:val="000000" w:themeColor="text1"/>
+                <w:sz w:val="18"/>
+                <w:szCs w:val="18"/>
+                <w:shd w:val="pct5" w:color="A8D08D" w:themeColor="accent6" w:themeTint="99" w:fill="C5E0B3" w:themeFill="accent6" w:themeFillTint="66"/>
+                <w:lang w:eastAsia="zh-TW"/>
+              </w:rPr>
+              <w:t>// this method calls every change in one meter in user location</w:t>
+            </w:r>
+            <w:r>
+              <w:rPr>
+                <w:rFonts w:ascii="Menlo" w:hAnsi="Menlo" w:cs="Menlo"/>
+                <w:i/>
+                <w:iCs/>
+                <w:color w:val="000000" w:themeColor="text1"/>
+                <w:sz w:val="18"/>
+                <w:szCs w:val="18"/>
+                <w:shd w:val="pct5" w:color="A8D08D" w:themeColor="accent6" w:themeTint="99" w:fill="C5E0B3" w:themeFill="accent6" w:themeFillTint="66"/>
+                <w:lang w:eastAsia="zh-TW"/>
+              </w:rPr>
+              <w:br/>
+              <w:t xml:space="preserve">    </w:t>
+            </w:r>
+            <w:r>
+              <w:rPr>
+                <w:rFonts w:ascii="Menlo" w:hAnsi="Menlo" w:cs="Menlo"/>
+                <w:b/>
+                <w:bCs/>
+                <w:color w:val="000000" w:themeColor="text1"/>
+                <w:sz w:val="18"/>
+                <w:szCs w:val="18"/>
+                <w:shd w:val="pct5" w:color="A8D08D" w:themeColor="accent6" w:themeTint="99" w:fill="C5E0B3" w:themeFill="accent6" w:themeFillTint="66"/>
+                <w:lang w:eastAsia="zh-TW"/>
+              </w:rPr>
+              <w:t xml:space="preserve">public void </w:t>
+            </w:r>
+            <w:proofErr w:type="spellStart"/>
+            <w:r>
+              <w:rPr>
+                <w:rFonts w:ascii="Menlo" w:hAnsi="Menlo" w:cs="Menlo"/>
+                <w:color w:val="000000" w:themeColor="text1"/>
+                <w:sz w:val="18"/>
+                <w:szCs w:val="18"/>
+                <w:shd w:val="pct5" w:color="A8D08D" w:themeColor="accent6" w:themeTint="99" w:fill="C5E0B3" w:themeFill="accent6" w:themeFillTint="66"/>
+                <w:lang w:eastAsia="zh-TW"/>
+              </w:rPr>
+              <w:t>onLocationChanged</w:t>
+            </w:r>
+            <w:proofErr w:type="spellEnd"/>
+            <w:r>
+              <w:rPr>
+                <w:rFonts w:ascii="Menlo" w:hAnsi="Menlo" w:cs="Menlo"/>
+                <w:color w:val="000000" w:themeColor="text1"/>
+                <w:sz w:val="18"/>
+                <w:szCs w:val="18"/>
+                <w:shd w:val="pct5" w:color="A8D08D" w:themeColor="accent6" w:themeTint="99" w:fill="C5E0B3" w:themeFill="accent6" w:themeFillTint="66"/>
+                <w:lang w:eastAsia="zh-TW"/>
+              </w:rPr>
+              <w:t xml:space="preserve">(Location </w:t>
+            </w:r>
+            <w:proofErr w:type="spellStart"/>
+            <w:r>
+              <w:rPr>
+                <w:rFonts w:ascii="Menlo" w:hAnsi="Menlo" w:cs="Menlo"/>
+                <w:color w:val="000000" w:themeColor="text1"/>
+                <w:sz w:val="18"/>
+                <w:szCs w:val="18"/>
+                <w:shd w:val="pct5" w:color="A8D08D" w:themeColor="accent6" w:themeTint="99" w:fill="C5E0B3" w:themeFill="accent6" w:themeFillTint="66"/>
+                <w:lang w:eastAsia="zh-TW"/>
+              </w:rPr>
+              <w:t>location</w:t>
+            </w:r>
+            <w:proofErr w:type="spellEnd"/>
+            <w:r>
+              <w:rPr>
+                <w:rFonts w:ascii="Menlo" w:hAnsi="Menlo" w:cs="Menlo"/>
+                <w:color w:val="000000" w:themeColor="text1"/>
+                <w:sz w:val="18"/>
+                <w:szCs w:val="18"/>
+                <w:shd w:val="pct5" w:color="A8D08D" w:themeColor="accent6" w:themeTint="99" w:fill="C5E0B3" w:themeFill="accent6" w:themeFillTint="66"/>
+                <w:lang w:eastAsia="zh-TW"/>
+              </w:rPr>
+              <w:t>) {</w:t>
+            </w:r>
+            <w:r>
+              <w:rPr>
+                <w:rFonts w:ascii="Menlo" w:hAnsi="Menlo" w:cs="Menlo"/>
+                <w:color w:val="000000" w:themeColor="text1"/>
+                <w:sz w:val="18"/>
+                <w:szCs w:val="18"/>
+                <w:shd w:val="pct5" w:color="A8D08D" w:themeColor="accent6" w:themeTint="99" w:fill="C5E0B3" w:themeFill="accent6" w:themeFillTint="66"/>
+                <w:lang w:eastAsia="zh-TW"/>
+              </w:rPr>
+              <w:br/>
+              <w:t xml:space="preserve">        </w:t>
+            </w:r>
+            <w:r>
+              <w:rPr>
+                <w:rFonts w:ascii="Menlo" w:hAnsi="Menlo" w:cs="Menlo"/>
+                <w:i/>
+                <w:iCs/>
+                <w:color w:val="000000" w:themeColor="text1"/>
+                <w:sz w:val="18"/>
+                <w:szCs w:val="18"/>
+                <w:shd w:val="pct5" w:color="A8D08D" w:themeColor="accent6" w:themeTint="99" w:fill="C5E0B3" w:themeFill="accent6" w:themeFillTint="66"/>
+                <w:lang w:eastAsia="zh-TW"/>
+              </w:rPr>
+              <w:t>// compute the amount of time elapsed since previous update</w:t>
+            </w:r>
+            <w:r>
+              <w:rPr>
+                <w:rFonts w:ascii="Menlo" w:hAnsi="Menlo" w:cs="Menlo"/>
+                <w:i/>
+                <w:iCs/>
+                <w:color w:val="000000" w:themeColor="text1"/>
+                <w:sz w:val="18"/>
+                <w:szCs w:val="18"/>
+                <w:shd w:val="pct5" w:color="A8D08D" w:themeColor="accent6" w:themeTint="99" w:fill="C5E0B3" w:themeFill="accent6" w:themeFillTint="66"/>
+                <w:lang w:eastAsia="zh-TW"/>
+              </w:rPr>
+              <w:br/>
+              <w:t xml:space="preserve">        </w:t>
+            </w:r>
+            <w:proofErr w:type="spellStart"/>
+            <w:r>
+              <w:rPr>
+                <w:rFonts w:ascii="Menlo" w:hAnsi="Menlo" w:cs="Menlo"/>
+                <w:b/>
+                <w:bCs/>
+                <w:color w:val="000000" w:themeColor="text1"/>
+                <w:sz w:val="18"/>
+                <w:szCs w:val="18"/>
+                <w:shd w:val="pct5" w:color="A8D08D" w:themeColor="accent6" w:themeTint="99" w:fill="C5E0B3" w:themeFill="accent6" w:themeFillTint="66"/>
+                <w:lang w:eastAsia="zh-TW"/>
+              </w:rPr>
+              <w:t>diffDate</w:t>
+            </w:r>
+            <w:proofErr w:type="spellEnd"/>
+            <w:r>
+              <w:rPr>
+                <w:rFonts w:ascii="Menlo" w:hAnsi="Menlo" w:cs="Menlo"/>
+                <w:b/>
+                <w:bCs/>
+                <w:color w:val="000000" w:themeColor="text1"/>
+                <w:sz w:val="18"/>
+                <w:szCs w:val="18"/>
+                <w:shd w:val="pct5" w:color="A8D08D" w:themeColor="accent6" w:themeTint="99" w:fill="C5E0B3" w:themeFill="accent6" w:themeFillTint="66"/>
+                <w:lang w:eastAsia="zh-TW"/>
+              </w:rPr>
+              <w:t xml:space="preserve"> </w:t>
+            </w:r>
+            <w:r>
+              <w:rPr>
+                <w:rFonts w:ascii="Menlo" w:hAnsi="Menlo" w:cs="Menlo"/>
+                <w:color w:val="000000" w:themeColor="text1"/>
+                <w:sz w:val="18"/>
+                <w:szCs w:val="18"/>
+                <w:shd w:val="pct5" w:color="A8D08D" w:themeColor="accent6" w:themeTint="99" w:fill="C5E0B3" w:themeFill="accent6" w:themeFillTint="66"/>
+                <w:lang w:eastAsia="zh-TW"/>
+              </w:rPr>
+              <w:t>= (</w:t>
+            </w:r>
+            <w:r>
+              <w:rPr>
+                <w:rFonts w:ascii="Menlo" w:hAnsi="Menlo" w:cs="Menlo"/>
+                <w:b/>
+                <w:bCs/>
+                <w:color w:val="000000" w:themeColor="text1"/>
+                <w:sz w:val="18"/>
+                <w:szCs w:val="18"/>
+                <w:shd w:val="pct5" w:color="A8D08D" w:themeColor="accent6" w:themeTint="99" w:fill="C5E0B3" w:themeFill="accent6" w:themeFillTint="66"/>
+                <w:lang w:eastAsia="zh-TW"/>
+              </w:rPr>
+              <w:t xml:space="preserve">new </w:t>
+            </w:r>
+            <w:r>
+              <w:rPr>
+                <w:rFonts w:ascii="Menlo" w:hAnsi="Menlo" w:cs="Menlo"/>
+                <w:color w:val="000000" w:themeColor="text1"/>
+                <w:sz w:val="18"/>
+                <w:szCs w:val="18"/>
+                <w:shd w:val="pct5" w:color="A8D08D" w:themeColor="accent6" w:themeTint="99" w:fill="C5E0B3" w:themeFill="accent6" w:themeFillTint="66"/>
+                <w:lang w:eastAsia="zh-TW"/>
+              </w:rPr>
+              <w:t>Date().</w:t>
+            </w:r>
+            <w:proofErr w:type="spellStart"/>
+            <w:r>
+              <w:rPr>
+                <w:rFonts w:ascii="Menlo" w:hAnsi="Menlo" w:cs="Menlo"/>
+                <w:color w:val="000000" w:themeColor="text1"/>
+                <w:sz w:val="18"/>
+                <w:szCs w:val="18"/>
+                <w:shd w:val="pct5" w:color="A8D08D" w:themeColor="accent6" w:themeTint="99" w:fill="C5E0B3" w:themeFill="accent6" w:themeFillTint="66"/>
+                <w:lang w:eastAsia="zh-TW"/>
+              </w:rPr>
+              <w:t>getTime</w:t>
+            </w:r>
+            <w:proofErr w:type="spellEnd"/>
+            <w:r>
+              <w:rPr>
+                <w:rFonts w:ascii="Menlo" w:hAnsi="Menlo" w:cs="Menlo"/>
+                <w:color w:val="000000" w:themeColor="text1"/>
+                <w:sz w:val="18"/>
+                <w:szCs w:val="18"/>
+                <w:shd w:val="pct5" w:color="A8D08D" w:themeColor="accent6" w:themeTint="99" w:fill="C5E0B3" w:themeFill="accent6" w:themeFillTint="66"/>
+                <w:lang w:eastAsia="zh-TW"/>
+              </w:rPr>
+              <w:t xml:space="preserve">() - </w:t>
+            </w:r>
+            <w:proofErr w:type="spellStart"/>
+            <w:r>
+              <w:rPr>
+                <w:rFonts w:ascii="Menlo" w:hAnsi="Menlo" w:cs="Menlo"/>
+                <w:b/>
+                <w:bCs/>
+                <w:color w:val="000000" w:themeColor="text1"/>
+                <w:sz w:val="18"/>
+                <w:szCs w:val="18"/>
+                <w:shd w:val="pct5" w:color="A8D08D" w:themeColor="accent6" w:themeTint="99" w:fill="C5E0B3" w:themeFill="accent6" w:themeFillTint="66"/>
+                <w:lang w:eastAsia="zh-TW"/>
+              </w:rPr>
+              <w:t>lastUpdate</w:t>
+            </w:r>
+            <w:r>
+              <w:rPr>
+                <w:rFonts w:ascii="Menlo" w:hAnsi="Menlo" w:cs="Menlo"/>
+                <w:color w:val="000000" w:themeColor="text1"/>
+                <w:sz w:val="18"/>
+                <w:szCs w:val="18"/>
+                <w:shd w:val="pct5" w:color="A8D08D" w:themeColor="accent6" w:themeTint="99" w:fill="C5E0B3" w:themeFill="accent6" w:themeFillTint="66"/>
+                <w:lang w:eastAsia="zh-TW"/>
+              </w:rPr>
+              <w:t>.getTime</w:t>
+            </w:r>
+            <w:proofErr w:type="spellEnd"/>
+            <w:r>
+              <w:rPr>
+                <w:rFonts w:ascii="Menlo" w:hAnsi="Menlo" w:cs="Menlo"/>
+                <w:color w:val="000000" w:themeColor="text1"/>
+                <w:sz w:val="18"/>
+                <w:szCs w:val="18"/>
+                <w:shd w:val="pct5" w:color="A8D08D" w:themeColor="accent6" w:themeTint="99" w:fill="C5E0B3" w:themeFill="accent6" w:themeFillTint="66"/>
+                <w:lang w:eastAsia="zh-TW"/>
+              </w:rPr>
+              <w:t>());</w:t>
+            </w:r>
+            <w:r>
+              <w:rPr>
+                <w:rFonts w:ascii="Menlo" w:hAnsi="Menlo" w:cs="Menlo"/>
+                <w:color w:val="000000" w:themeColor="text1"/>
+                <w:sz w:val="18"/>
+                <w:szCs w:val="18"/>
+                <w:shd w:val="pct5" w:color="A8D08D" w:themeColor="accent6" w:themeTint="99" w:fill="C5E0B3" w:themeFill="accent6" w:themeFillTint="66"/>
+                <w:lang w:eastAsia="zh-TW"/>
+              </w:rPr>
+              <w:br/>
+            </w:r>
+            <w:r>
+              <w:rPr>
+                <w:rFonts w:ascii="Menlo" w:hAnsi="Menlo" w:cs="Menlo"/>
+                <w:color w:val="000000" w:themeColor="text1"/>
+                <w:sz w:val="18"/>
+                <w:szCs w:val="18"/>
+                <w:shd w:val="pct5" w:color="A8D08D" w:themeColor="accent6" w:themeTint="99" w:fill="C5E0B3" w:themeFill="accent6" w:themeFillTint="66"/>
+                <w:lang w:eastAsia="zh-TW"/>
+              </w:rPr>
+              <w:br/>
+              <w:t xml:space="preserve">        </w:t>
+            </w:r>
+            <w:r>
+              <w:rPr>
+                <w:rFonts w:ascii="Menlo" w:hAnsi="Menlo" w:cs="Menlo"/>
+                <w:i/>
+                <w:iCs/>
+                <w:color w:val="000000" w:themeColor="text1"/>
+                <w:sz w:val="18"/>
+                <w:szCs w:val="18"/>
+                <w:shd w:val="pct5" w:color="A8D08D" w:themeColor="accent6" w:themeTint="99" w:fill="C5E0B3" w:themeFill="accent6" w:themeFillTint="66"/>
+                <w:lang w:eastAsia="zh-TW"/>
+              </w:rPr>
+              <w:t>// check if it has been more than a minute since the last update</w:t>
+            </w:r>
+            <w:r>
+              <w:rPr>
+                <w:rFonts w:ascii="Menlo" w:hAnsi="Menlo" w:cs="Menlo"/>
+                <w:i/>
+                <w:iCs/>
+                <w:color w:val="000000" w:themeColor="text1"/>
+                <w:sz w:val="18"/>
+                <w:szCs w:val="18"/>
+                <w:shd w:val="pct5" w:color="A8D08D" w:themeColor="accent6" w:themeTint="99" w:fill="C5E0B3" w:themeFill="accent6" w:themeFillTint="66"/>
+                <w:lang w:eastAsia="zh-TW"/>
+              </w:rPr>
+              <w:br/>
+              <w:t xml:space="preserve">        </w:t>
+            </w:r>
+            <w:r>
+              <w:rPr>
+                <w:rFonts w:ascii="Menlo" w:hAnsi="Menlo" w:cs="Menlo"/>
+                <w:b/>
+                <w:bCs/>
+                <w:color w:val="000000" w:themeColor="text1"/>
+                <w:sz w:val="18"/>
+                <w:szCs w:val="18"/>
+                <w:shd w:val="pct5" w:color="A8D08D" w:themeColor="accent6" w:themeTint="99" w:fill="C5E0B3" w:themeFill="accent6" w:themeFillTint="66"/>
+                <w:lang w:eastAsia="zh-TW"/>
+              </w:rPr>
+              <w:t xml:space="preserve">if </w:t>
+            </w:r>
+            <w:r>
+              <w:rPr>
+                <w:rFonts w:ascii="Menlo" w:hAnsi="Menlo" w:cs="Menlo"/>
+                <w:color w:val="000000" w:themeColor="text1"/>
+                <w:sz w:val="18"/>
+                <w:szCs w:val="18"/>
+                <w:shd w:val="pct5" w:color="A8D08D" w:themeColor="accent6" w:themeTint="99" w:fill="C5E0B3" w:themeFill="accent6" w:themeFillTint="66"/>
+                <w:lang w:eastAsia="zh-TW"/>
+              </w:rPr>
+              <w:t>(</w:t>
+            </w:r>
+            <w:proofErr w:type="spellStart"/>
+            <w:r>
+              <w:rPr>
+                <w:rFonts w:ascii="Menlo" w:hAnsi="Menlo" w:cs="Menlo"/>
+                <w:b/>
+                <w:bCs/>
+                <w:color w:val="000000" w:themeColor="text1"/>
+                <w:sz w:val="18"/>
+                <w:szCs w:val="18"/>
+                <w:shd w:val="pct5" w:color="A8D08D" w:themeColor="accent6" w:themeTint="99" w:fill="C5E0B3" w:themeFill="accent6" w:themeFillTint="66"/>
+                <w:lang w:eastAsia="zh-TW"/>
+              </w:rPr>
+              <w:t>diffDate</w:t>
+            </w:r>
+            <w:proofErr w:type="spellEnd"/>
+            <w:r>
+              <w:rPr>
+                <w:rFonts w:ascii="Menlo" w:hAnsi="Menlo" w:cs="Menlo"/>
+                <w:b/>
+                <w:bCs/>
+                <w:color w:val="000000" w:themeColor="text1"/>
+                <w:sz w:val="18"/>
+                <w:szCs w:val="18"/>
+                <w:shd w:val="pct5" w:color="A8D08D" w:themeColor="accent6" w:themeTint="99" w:fill="C5E0B3" w:themeFill="accent6" w:themeFillTint="66"/>
+                <w:lang w:eastAsia="zh-TW"/>
+              </w:rPr>
+              <w:t xml:space="preserve"> </w:t>
+            </w:r>
+            <w:r>
+              <w:rPr>
+                <w:rFonts w:ascii="Menlo" w:hAnsi="Menlo" w:cs="Menlo"/>
+                <w:color w:val="000000" w:themeColor="text1"/>
+                <w:sz w:val="18"/>
+                <w:szCs w:val="18"/>
+                <w:shd w:val="pct5" w:color="A8D08D" w:themeColor="accent6" w:themeTint="99" w:fill="C5E0B3" w:themeFill="accent6" w:themeFillTint="66"/>
+                <w:lang w:eastAsia="zh-TW"/>
+              </w:rPr>
+              <w:t>&gt; 60000) {</w:t>
+            </w:r>
+            <w:r>
+              <w:rPr>
+                <w:rFonts w:ascii="Menlo" w:hAnsi="Menlo" w:cs="Menlo"/>
+                <w:color w:val="000000" w:themeColor="text1"/>
+                <w:sz w:val="18"/>
+                <w:szCs w:val="18"/>
+                <w:shd w:val="pct5" w:color="A8D08D" w:themeColor="accent6" w:themeTint="99" w:fill="C5E0B3" w:themeFill="accent6" w:themeFillTint="66"/>
+                <w:lang w:eastAsia="zh-TW"/>
+              </w:rPr>
+              <w:br/>
+              <w:t xml:space="preserve">            </w:t>
+            </w:r>
+            <w:proofErr w:type="spellStart"/>
+            <w:r>
+              <w:rPr>
+                <w:rFonts w:ascii="Menlo" w:hAnsi="Menlo" w:cs="Menlo"/>
+                <w:b/>
+                <w:bCs/>
+                <w:color w:val="000000" w:themeColor="text1"/>
+                <w:sz w:val="18"/>
+                <w:szCs w:val="18"/>
+                <w:shd w:val="pct5" w:color="A8D08D" w:themeColor="accent6" w:themeTint="99" w:fill="C5E0B3" w:themeFill="accent6" w:themeFillTint="66"/>
+                <w:lang w:eastAsia="zh-TW"/>
+              </w:rPr>
+              <w:t>lastUpdate</w:t>
+            </w:r>
+            <w:proofErr w:type="spellEnd"/>
+            <w:r>
+              <w:rPr>
+                <w:rFonts w:ascii="Menlo" w:hAnsi="Menlo" w:cs="Menlo"/>
+                <w:b/>
+                <w:bCs/>
+                <w:color w:val="000000" w:themeColor="text1"/>
+                <w:sz w:val="18"/>
+                <w:szCs w:val="18"/>
+                <w:shd w:val="pct5" w:color="A8D08D" w:themeColor="accent6" w:themeTint="99" w:fill="C5E0B3" w:themeFill="accent6" w:themeFillTint="66"/>
+                <w:lang w:eastAsia="zh-TW"/>
+              </w:rPr>
+              <w:t xml:space="preserve"> </w:t>
+            </w:r>
+            <w:r>
+              <w:rPr>
+                <w:rFonts w:ascii="Menlo" w:hAnsi="Menlo" w:cs="Menlo"/>
+                <w:color w:val="000000" w:themeColor="text1"/>
+                <w:sz w:val="18"/>
+                <w:szCs w:val="18"/>
+                <w:shd w:val="pct5" w:color="A8D08D" w:themeColor="accent6" w:themeTint="99" w:fill="C5E0B3" w:themeFill="accent6" w:themeFillTint="66"/>
+                <w:lang w:eastAsia="zh-TW"/>
+              </w:rPr>
+              <w:t xml:space="preserve">= </w:t>
+            </w:r>
+            <w:r>
+              <w:rPr>
+                <w:rFonts w:ascii="Menlo" w:hAnsi="Menlo" w:cs="Menlo"/>
+                <w:b/>
+                <w:bCs/>
+                <w:color w:val="000000" w:themeColor="text1"/>
+                <w:sz w:val="18"/>
+                <w:szCs w:val="18"/>
+                <w:shd w:val="pct5" w:color="A8D08D" w:themeColor="accent6" w:themeTint="99" w:fill="C5E0B3" w:themeFill="accent6" w:themeFillTint="66"/>
+                <w:lang w:eastAsia="zh-TW"/>
+              </w:rPr>
+              <w:t xml:space="preserve">new </w:t>
+            </w:r>
+            <w:r>
+              <w:rPr>
+                <w:rFonts w:ascii="Menlo" w:hAnsi="Menlo" w:cs="Menlo"/>
+                <w:color w:val="000000" w:themeColor="text1"/>
+                <w:sz w:val="18"/>
+                <w:szCs w:val="18"/>
+                <w:shd w:val="pct5" w:color="A8D08D" w:themeColor="accent6" w:themeTint="99" w:fill="C5E0B3" w:themeFill="accent6" w:themeFillTint="66"/>
+                <w:lang w:eastAsia="zh-TW"/>
+              </w:rPr>
+              <w:t>Date();</w:t>
+            </w:r>
+            <w:r>
+              <w:rPr>
+                <w:rFonts w:ascii="Menlo" w:hAnsi="Menlo" w:cs="Menlo"/>
+                <w:color w:val="000000"/>
+                <w:sz w:val="18"/>
+                <w:szCs w:val="18"/>
+                <w:lang w:eastAsia="zh-TW"/>
+              </w:rPr>
+              <w:br/>
+            </w:r>
+            <w:r>
+              <w:rPr>
+                <w:rFonts w:ascii="Menlo" w:hAnsi="Menlo" w:cs="Menlo"/>
+                <w:color w:val="000000"/>
+                <w:sz w:val="18"/>
+                <w:szCs w:val="18"/>
+                <w:lang w:eastAsia="zh-TW"/>
+              </w:rPr>
+              <w:br/>
+              <w:t xml:space="preserve">            </w:t>
+            </w:r>
+            <w:r>
+              <w:rPr>
+                <w:rFonts w:ascii="Menlo" w:hAnsi="Menlo" w:cs="Menlo"/>
+                <w:i/>
+                <w:iCs/>
                 <w:color w:val="808080"/>
                 <w:sz w:val="18"/>
                 <w:szCs w:val="18"/>
                 <w:lang w:eastAsia="zh-TW"/>
               </w:rPr>
-              <w:t>// this method calls every change in one meter in user location</w:t>
-            </w:r>
+              <w:t xml:space="preserve">//define the http </w:t>
+            </w:r>
+            <w:proofErr w:type="spellStart"/>
             <w:r>
               <w:rPr>
                 <w:rFonts w:ascii="Menlo" w:hAnsi="Menlo" w:cs="Menlo"/>
@@ -10399,8 +10869,357 @@
                 <w:szCs w:val="18"/>
                 <w:lang w:eastAsia="zh-TW"/>
               </w:rPr>
-              <w:br/>
-              <w:t xml:space="preserve">    </w:t>
+              <w:t>url</w:t>
+            </w:r>
+            <w:proofErr w:type="spellEnd"/>
+            <w:r>
+              <w:rPr>
+                <w:rFonts w:ascii="Menlo" w:hAnsi="Menlo" w:cs="Menlo"/>
+                <w:i/>
+                <w:iCs/>
+                <w:color w:val="808080"/>
+                <w:sz w:val="18"/>
+                <w:szCs w:val="18"/>
+                <w:lang w:eastAsia="zh-TW"/>
+              </w:rPr>
+              <w:t xml:space="preserve"> that receive location</w:t>
+            </w:r>
+            <w:r>
+              <w:rPr>
+                <w:rFonts w:ascii="Menlo" w:hAnsi="Menlo" w:cs="Menlo"/>
+                <w:i/>
+                <w:iCs/>
+                <w:color w:val="808080"/>
+                <w:sz w:val="18"/>
+                <w:szCs w:val="18"/>
+                <w:lang w:eastAsia="zh-TW"/>
+              </w:rPr>
+              <w:br/>
+              <w:t xml:space="preserve">            </w:t>
+            </w:r>
+            <w:r>
+              <w:rPr>
+                <w:rFonts w:ascii="Menlo" w:hAnsi="Menlo" w:cs="Menlo"/>
+                <w:b/>
+                <w:bCs/>
+                <w:color w:val="660E7A"/>
+                <w:sz w:val="18"/>
+                <w:szCs w:val="18"/>
+                <w:lang w:eastAsia="zh-TW"/>
+              </w:rPr>
+              <w:t xml:space="preserve">URL </w:t>
+            </w:r>
+            <w:r>
+              <w:rPr>
+                <w:rFonts w:ascii="Menlo" w:hAnsi="Menlo" w:cs="Menlo"/>
+                <w:color w:val="000000"/>
+                <w:sz w:val="18"/>
+                <w:szCs w:val="18"/>
+                <w:lang w:eastAsia="zh-TW"/>
+              </w:rPr>
+              <w:t xml:space="preserve">= </w:t>
+            </w:r>
+            <w:r>
+              <w:rPr>
+                <w:rFonts w:ascii="Menlo" w:hAnsi="Menlo" w:cs="Menlo"/>
+                <w:b/>
+                <w:bCs/>
+                <w:color w:val="008000"/>
+                <w:sz w:val="18"/>
+                <w:szCs w:val="18"/>
+                <w:lang w:eastAsia="zh-TW"/>
+              </w:rPr>
+              <w:t xml:space="preserve">"http://news.alruabye.net/newfeeds.aspx?Latitude=" </w:t>
+            </w:r>
+            <w:r>
+              <w:rPr>
+                <w:rFonts w:ascii="Menlo" w:hAnsi="Menlo" w:cs="Menlo"/>
+                <w:color w:val="000000"/>
+                <w:sz w:val="18"/>
+                <w:szCs w:val="18"/>
+                <w:lang w:eastAsia="zh-TW"/>
+              </w:rPr>
+              <w:t xml:space="preserve">+ </w:t>
+            </w:r>
+            <w:proofErr w:type="spellStart"/>
+            <w:r>
+              <w:rPr>
+                <w:rFonts w:ascii="Menlo" w:hAnsi="Menlo" w:cs="Menlo"/>
+                <w:color w:val="000000"/>
+                <w:sz w:val="18"/>
+                <w:szCs w:val="18"/>
+                <w:lang w:eastAsia="zh-TW"/>
+              </w:rPr>
+              <w:t>Double.</w:t>
+            </w:r>
+            <w:r>
+              <w:rPr>
+                <w:rFonts w:ascii="Menlo" w:hAnsi="Menlo" w:cs="Menlo"/>
+                <w:i/>
+                <w:iCs/>
+                <w:color w:val="000000"/>
+                <w:sz w:val="18"/>
+                <w:szCs w:val="18"/>
+                <w:lang w:eastAsia="zh-TW"/>
+              </w:rPr>
+              <w:t>toString</w:t>
+            </w:r>
+            <w:proofErr w:type="spellEnd"/>
+            <w:r>
+              <w:rPr>
+                <w:rFonts w:ascii="Menlo" w:hAnsi="Menlo" w:cs="Menlo"/>
+                <w:color w:val="000000"/>
+                <w:sz w:val="18"/>
+                <w:szCs w:val="18"/>
+                <w:lang w:eastAsia="zh-TW"/>
+              </w:rPr>
+              <w:t>(</w:t>
+            </w:r>
+            <w:proofErr w:type="spellStart"/>
+            <w:r>
+              <w:rPr>
+                <w:rFonts w:ascii="Menlo" w:hAnsi="Menlo" w:cs="Menlo"/>
+                <w:color w:val="000000"/>
+                <w:sz w:val="18"/>
+                <w:szCs w:val="18"/>
+                <w:lang w:eastAsia="zh-TW"/>
+              </w:rPr>
+              <w:t>location.getLatitude</w:t>
+            </w:r>
+            <w:proofErr w:type="spellEnd"/>
+            <w:r>
+              <w:rPr>
+                <w:rFonts w:ascii="Menlo" w:hAnsi="Menlo" w:cs="Menlo"/>
+                <w:color w:val="000000"/>
+                <w:sz w:val="18"/>
+                <w:szCs w:val="18"/>
+                <w:lang w:eastAsia="zh-TW"/>
+              </w:rPr>
+              <w:t xml:space="preserve">()) + </w:t>
+            </w:r>
+            <w:r>
+              <w:rPr>
+                <w:rFonts w:ascii="Menlo" w:hAnsi="Menlo" w:cs="Menlo"/>
+                <w:b/>
+                <w:bCs/>
+                <w:color w:val="008000"/>
+                <w:sz w:val="18"/>
+                <w:szCs w:val="18"/>
+                <w:lang w:eastAsia="zh-TW"/>
+              </w:rPr>
+              <w:t xml:space="preserve">"&amp;Longitude=" </w:t>
+            </w:r>
+            <w:r>
+              <w:rPr>
+                <w:rFonts w:ascii="Menlo" w:hAnsi="Menlo" w:cs="Menlo"/>
+                <w:color w:val="000000"/>
+                <w:sz w:val="18"/>
+                <w:szCs w:val="18"/>
+                <w:lang w:eastAsia="zh-TW"/>
+              </w:rPr>
+              <w:t xml:space="preserve">+ </w:t>
+            </w:r>
+            <w:proofErr w:type="spellStart"/>
+            <w:r>
+              <w:rPr>
+                <w:rFonts w:ascii="Menlo" w:hAnsi="Menlo" w:cs="Menlo"/>
+                <w:color w:val="000000"/>
+                <w:sz w:val="18"/>
+                <w:szCs w:val="18"/>
+                <w:lang w:eastAsia="zh-TW"/>
+              </w:rPr>
+              <w:t>Double.</w:t>
+            </w:r>
+            <w:r>
+              <w:rPr>
+                <w:rFonts w:ascii="Menlo" w:hAnsi="Menlo" w:cs="Menlo"/>
+                <w:i/>
+                <w:iCs/>
+                <w:color w:val="000000"/>
+                <w:sz w:val="18"/>
+                <w:szCs w:val="18"/>
+                <w:lang w:eastAsia="zh-TW"/>
+              </w:rPr>
+              <w:t>toString</w:t>
+            </w:r>
+            <w:proofErr w:type="spellEnd"/>
+            <w:r>
+              <w:rPr>
+                <w:rFonts w:ascii="Menlo" w:hAnsi="Menlo" w:cs="Menlo"/>
+                <w:color w:val="000000"/>
+                <w:sz w:val="18"/>
+                <w:szCs w:val="18"/>
+                <w:lang w:eastAsia="zh-TW"/>
+              </w:rPr>
+              <w:t>(</w:t>
+            </w:r>
+            <w:proofErr w:type="spellStart"/>
+            <w:r>
+              <w:rPr>
+                <w:rFonts w:ascii="Menlo" w:hAnsi="Menlo" w:cs="Menlo"/>
+                <w:color w:val="000000"/>
+                <w:sz w:val="18"/>
+                <w:szCs w:val="18"/>
+                <w:lang w:eastAsia="zh-TW"/>
+              </w:rPr>
+              <w:t>location.getLongitude</w:t>
+            </w:r>
+            <w:proofErr w:type="spellEnd"/>
+            <w:r>
+              <w:rPr>
+                <w:rFonts w:ascii="Menlo" w:hAnsi="Menlo" w:cs="Menlo"/>
+                <w:color w:val="000000"/>
+                <w:sz w:val="18"/>
+                <w:szCs w:val="18"/>
+                <w:lang w:eastAsia="zh-TW"/>
+              </w:rPr>
+              <w:t>());</w:t>
+            </w:r>
+            <w:r>
+              <w:rPr>
+                <w:rFonts w:ascii="Menlo" w:hAnsi="Menlo" w:cs="Menlo"/>
+                <w:color w:val="000000"/>
+                <w:sz w:val="18"/>
+                <w:szCs w:val="18"/>
+                <w:lang w:eastAsia="zh-TW"/>
+              </w:rPr>
+              <w:br/>
+              <w:t xml:space="preserve">            </w:t>
+            </w:r>
+            <w:proofErr w:type="spellStart"/>
+            <w:r>
+              <w:rPr>
+                <w:rFonts w:ascii="Menlo" w:hAnsi="Menlo" w:cs="Menlo"/>
+                <w:color w:val="000000"/>
+                <w:sz w:val="18"/>
+                <w:szCs w:val="18"/>
+                <w:lang w:eastAsia="zh-TW"/>
+              </w:rPr>
+              <w:t>Toast.</w:t>
+            </w:r>
+            <w:r>
+              <w:rPr>
+                <w:rFonts w:ascii="Menlo" w:hAnsi="Menlo" w:cs="Menlo"/>
+                <w:i/>
+                <w:iCs/>
+                <w:color w:val="000000"/>
+                <w:sz w:val="18"/>
+                <w:szCs w:val="18"/>
+                <w:lang w:eastAsia="zh-TW"/>
+              </w:rPr>
+              <w:t>makeText</w:t>
+            </w:r>
+            <w:proofErr w:type="spellEnd"/>
+            <w:r>
+              <w:rPr>
+                <w:rFonts w:ascii="Menlo" w:hAnsi="Menlo" w:cs="Menlo"/>
+                <w:color w:val="000000"/>
+                <w:sz w:val="18"/>
+                <w:szCs w:val="18"/>
+                <w:lang w:eastAsia="zh-TW"/>
+              </w:rPr>
+              <w:t>(</w:t>
+            </w:r>
+            <w:r>
+              <w:rPr>
+                <w:rFonts w:ascii="Menlo" w:hAnsi="Menlo" w:cs="Menlo"/>
+                <w:b/>
+                <w:bCs/>
+                <w:color w:val="660E7A"/>
+                <w:sz w:val="18"/>
+                <w:szCs w:val="18"/>
+                <w:lang w:eastAsia="zh-TW"/>
+              </w:rPr>
+              <w:t>context</w:t>
+            </w:r>
+            <w:r>
+              <w:rPr>
+                <w:rFonts w:ascii="Menlo" w:hAnsi="Menlo" w:cs="Menlo"/>
+                <w:color w:val="000000"/>
+                <w:sz w:val="18"/>
+                <w:szCs w:val="18"/>
+                <w:lang w:eastAsia="zh-TW"/>
+              </w:rPr>
+              <w:t xml:space="preserve">, </w:t>
+            </w:r>
+            <w:r>
+              <w:rPr>
+                <w:rFonts w:ascii="Menlo" w:hAnsi="Menlo" w:cs="Menlo"/>
+                <w:b/>
+                <w:bCs/>
+                <w:color w:val="660E7A"/>
+                <w:sz w:val="18"/>
+                <w:szCs w:val="18"/>
+                <w:lang w:eastAsia="zh-TW"/>
+              </w:rPr>
+              <w:t>URL</w:t>
+            </w:r>
+            <w:r>
+              <w:rPr>
+                <w:rFonts w:ascii="Menlo" w:hAnsi="Menlo" w:cs="Menlo"/>
+                <w:color w:val="000000"/>
+                <w:sz w:val="18"/>
+                <w:szCs w:val="18"/>
+                <w:lang w:eastAsia="zh-TW"/>
+              </w:rPr>
+              <w:t xml:space="preserve">, </w:t>
+            </w:r>
+            <w:proofErr w:type="spellStart"/>
+            <w:r>
+              <w:rPr>
+                <w:rFonts w:ascii="Menlo" w:hAnsi="Menlo" w:cs="Menlo"/>
+                <w:color w:val="000000"/>
+                <w:sz w:val="18"/>
+                <w:szCs w:val="18"/>
+                <w:lang w:eastAsia="zh-TW"/>
+              </w:rPr>
+              <w:t>Toast.</w:t>
+            </w:r>
+            <w:r>
+              <w:rPr>
+                <w:rFonts w:ascii="Menlo" w:hAnsi="Menlo" w:cs="Menlo"/>
+                <w:b/>
+                <w:bCs/>
+                <w:i/>
+                <w:iCs/>
+                <w:color w:val="660E7A"/>
+                <w:sz w:val="18"/>
+                <w:szCs w:val="18"/>
+                <w:lang w:eastAsia="zh-TW"/>
+              </w:rPr>
+              <w:t>LENGTH_LONG</w:t>
+            </w:r>
+            <w:proofErr w:type="spellEnd"/>
+            <w:r>
+              <w:rPr>
+                <w:rFonts w:ascii="Menlo" w:hAnsi="Menlo" w:cs="Menlo"/>
+                <w:color w:val="000000"/>
+                <w:sz w:val="18"/>
+                <w:szCs w:val="18"/>
+                <w:lang w:eastAsia="zh-TW"/>
+              </w:rPr>
+              <w:t>).show();</w:t>
+            </w:r>
+            <w:r>
+              <w:rPr>
+                <w:rFonts w:ascii="Menlo" w:hAnsi="Menlo" w:cs="Menlo"/>
+                <w:color w:val="000000"/>
+                <w:sz w:val="18"/>
+                <w:szCs w:val="18"/>
+                <w:lang w:eastAsia="zh-TW"/>
+              </w:rPr>
+              <w:br/>
+            </w:r>
+            <w:r>
+              <w:rPr>
+                <w:rFonts w:ascii="Menlo" w:hAnsi="Menlo" w:cs="Menlo"/>
+                <w:color w:val="000000"/>
+                <w:sz w:val="18"/>
+                <w:szCs w:val="18"/>
+                <w:lang w:eastAsia="zh-TW"/>
+              </w:rPr>
+              <w:br/>
+              <w:t xml:space="preserve">            </w:t>
             </w:r>
             <w:r>
               <w:rPr>
@@ -10412,62 +11231,28 @@
                 <w:szCs w:val="18"/>
                 <w:lang w:eastAsia="zh-TW"/>
               </w:rPr>
-              <w:t xml:space="preserve">public void </w:t>
-            </w:r>
-            <w:proofErr w:type="spellStart"/>
-            <w:r>
-              <w:rPr>
-                <w:rFonts w:ascii="Menlo" w:hAnsi="Menlo" w:cs="Menlo"/>
-                <w:color w:val="000000"/>
-                <w:sz w:val="18"/>
-                <w:szCs w:val="18"/>
-                <w:lang w:eastAsia="zh-TW"/>
-              </w:rPr>
-              <w:t>onLocationChanged</w:t>
-            </w:r>
-            <w:proofErr w:type="spellEnd"/>
-            <w:r>
-              <w:rPr>
-                <w:rFonts w:ascii="Menlo" w:hAnsi="Menlo" w:cs="Menlo"/>
-                <w:color w:val="000000"/>
-                <w:sz w:val="18"/>
-                <w:szCs w:val="18"/>
-                <w:lang w:eastAsia="zh-TW"/>
-              </w:rPr>
-              <w:t xml:space="preserve">(Location </w:t>
-            </w:r>
-            <w:proofErr w:type="spellStart"/>
-            <w:r>
-              <w:rPr>
-                <w:rFonts w:ascii="Menlo" w:hAnsi="Menlo" w:cs="Menlo"/>
-                <w:color w:val="000000"/>
-                <w:sz w:val="18"/>
-                <w:szCs w:val="18"/>
-                <w:lang w:eastAsia="zh-TW"/>
-              </w:rPr>
-              <w:t>location</w:t>
-            </w:r>
-            <w:proofErr w:type="spellEnd"/>
-            <w:r>
-              <w:rPr>
-                <w:rFonts w:ascii="Menlo" w:hAnsi="Menlo" w:cs="Menlo"/>
-                <w:color w:val="000000"/>
-                <w:sz w:val="18"/>
-                <w:szCs w:val="18"/>
-                <w:lang w:eastAsia="zh-TW"/>
-              </w:rPr>
-              <w:t>) {</w:t>
-            </w:r>
-            <w:r>
-              <w:rPr>
-                <w:rFonts w:ascii="Menlo" w:hAnsi="Menlo" w:cs="Menlo"/>
-                <w:color w:val="000000"/>
-                <w:sz w:val="18"/>
-                <w:szCs w:val="18"/>
-                <w:lang w:eastAsia="zh-TW"/>
-              </w:rPr>
-              <w:br/>
-              <w:t xml:space="preserve">        </w:t>
+              <w:t xml:space="preserve">try </w:t>
+            </w:r>
+            <w:r>
+              <w:rPr>
+                <w:rFonts w:ascii="Menlo" w:hAnsi="Menlo" w:cs="Menlo"/>
+                <w:color w:val="000000"/>
+                <w:sz w:val="18"/>
+                <w:szCs w:val="18"/>
+                <w:lang w:eastAsia="zh-TW"/>
+              </w:rPr>
+              <w:t>{</w:t>
+            </w:r>
+            <w:r>
+              <w:rPr>
+                <w:rFonts w:ascii="Menlo" w:hAnsi="Menlo" w:cs="Menlo"/>
+                <w:color w:val="000000"/>
+                <w:sz w:val="18"/>
+                <w:szCs w:val="18"/>
+                <w:lang w:eastAsia="zh-TW"/>
+              </w:rPr>
+              <w:br/>
+              <w:t xml:space="preserve">                </w:t>
             </w:r>
             <w:r>
               <w:rPr>
@@ -10479,8 +11264,9 @@
                 <w:szCs w:val="18"/>
                 <w:lang w:eastAsia="zh-TW"/>
               </w:rPr>
-              <w:t>// compute the amount of time elapsed since previous update</w:t>
-            </w:r>
+              <w:t xml:space="preserve">// define </w:t>
+            </w:r>
+            <w:proofErr w:type="spellStart"/>
             <w:r>
               <w:rPr>
                 <w:rFonts w:ascii="Menlo" w:hAnsi="Menlo" w:cs="Menlo"/>
@@ -10491,8 +11277,87 @@
                 <w:szCs w:val="18"/>
                 <w:lang w:eastAsia="zh-TW"/>
               </w:rPr>
-              <w:br/>
-              <w:t xml:space="preserve">        </w:t>
+              <w:t>url</w:t>
+            </w:r>
+            <w:proofErr w:type="spellEnd"/>
+            <w:r>
+              <w:rPr>
+                <w:rFonts w:ascii="Menlo" w:hAnsi="Menlo" w:cs="Menlo"/>
+                <w:i/>
+                <w:iCs/>
+                <w:color w:val="808080"/>
+                <w:sz w:val="18"/>
+                <w:szCs w:val="18"/>
+                <w:lang w:eastAsia="zh-TW"/>
+              </w:rPr>
+              <w:t xml:space="preserve"> for send user location</w:t>
+            </w:r>
+            <w:r>
+              <w:rPr>
+                <w:rFonts w:ascii="Menlo" w:hAnsi="Menlo" w:cs="Menlo"/>
+                <w:i/>
+                <w:iCs/>
+                <w:color w:val="808080"/>
+                <w:sz w:val="18"/>
+                <w:szCs w:val="18"/>
+                <w:lang w:eastAsia="zh-TW"/>
+              </w:rPr>
+              <w:br/>
+              <w:t xml:space="preserve">                </w:t>
+            </w:r>
+            <w:r>
+              <w:rPr>
+                <w:rFonts w:ascii="Menlo" w:hAnsi="Menlo" w:cs="Menlo"/>
+                <w:color w:val="000000"/>
+                <w:sz w:val="18"/>
+                <w:szCs w:val="18"/>
+                <w:lang w:eastAsia="zh-TW"/>
+              </w:rPr>
+              <w:t xml:space="preserve">URL </w:t>
+            </w:r>
+            <w:proofErr w:type="spellStart"/>
+            <w:r>
+              <w:rPr>
+                <w:rFonts w:ascii="Menlo" w:hAnsi="Menlo" w:cs="Menlo"/>
+                <w:color w:val="000000"/>
+                <w:sz w:val="18"/>
+                <w:szCs w:val="18"/>
+                <w:lang w:eastAsia="zh-TW"/>
+              </w:rPr>
+              <w:t>url</w:t>
+            </w:r>
+            <w:proofErr w:type="spellEnd"/>
+            <w:r>
+              <w:rPr>
+                <w:rFonts w:ascii="Menlo" w:hAnsi="Menlo" w:cs="Menlo"/>
+                <w:color w:val="000000"/>
+                <w:sz w:val="18"/>
+                <w:szCs w:val="18"/>
+                <w:lang w:eastAsia="zh-TW"/>
+              </w:rPr>
+              <w:t xml:space="preserve"> = </w:t>
+            </w:r>
+            <w:r>
+              <w:rPr>
+                <w:rFonts w:ascii="Menlo" w:hAnsi="Menlo" w:cs="Menlo"/>
+                <w:b/>
+                <w:bCs/>
+                <w:color w:val="000080"/>
+                <w:sz w:val="18"/>
+                <w:szCs w:val="18"/>
+                <w:lang w:eastAsia="zh-TW"/>
+              </w:rPr>
+              <w:t xml:space="preserve">new </w:t>
+            </w:r>
+            <w:r>
+              <w:rPr>
+                <w:rFonts w:ascii="Menlo" w:hAnsi="Menlo" w:cs="Menlo"/>
+                <w:color w:val="000000"/>
+                <w:sz w:val="18"/>
+                <w:szCs w:val="18"/>
+                <w:lang w:eastAsia="zh-TW"/>
+              </w:rPr>
+              <w:t>URL(</w:t>
             </w:r>
             <w:proofErr w:type="spellStart"/>
             <w:r>
@@ -10505,129 +11370,39 @@
                 <w:szCs w:val="18"/>
                 <w:lang w:eastAsia="zh-TW"/>
               </w:rPr>
-              <w:t>diffDate</w:t>
-            </w:r>
-            <w:proofErr w:type="spellEnd"/>
-            <w:r>
-              <w:rPr>
-                <w:rFonts w:ascii="Menlo" w:hAnsi="Menlo" w:cs="Menlo"/>
-                <w:b/>
-                <w:bCs/>
-                <w:color w:val="660E7A"/>
-                <w:sz w:val="18"/>
-                <w:szCs w:val="18"/>
-                <w:lang w:eastAsia="zh-TW"/>
-              </w:rPr>
-              <w:t xml:space="preserve"> </w:t>
-            </w:r>
-            <w:r>
-              <w:rPr>
-                <w:rFonts w:ascii="Menlo" w:hAnsi="Menlo" w:cs="Menlo"/>
-                <w:color w:val="000000"/>
-                <w:sz w:val="18"/>
-                <w:szCs w:val="18"/>
-                <w:lang w:eastAsia="zh-TW"/>
-              </w:rPr>
-              <w:t>= (</w:t>
-            </w:r>
-            <w:r>
-              <w:rPr>
-                <w:rFonts w:ascii="Menlo" w:hAnsi="Menlo" w:cs="Menlo"/>
-                <w:b/>
-                <w:bCs/>
-                <w:color w:val="000080"/>
-                <w:sz w:val="18"/>
-                <w:szCs w:val="18"/>
-                <w:lang w:eastAsia="zh-TW"/>
-              </w:rPr>
-              <w:t xml:space="preserve">new </w:t>
-            </w:r>
-            <w:r>
-              <w:rPr>
-                <w:rFonts w:ascii="Menlo" w:hAnsi="Menlo" w:cs="Menlo"/>
-                <w:color w:val="000000"/>
-                <w:sz w:val="18"/>
-                <w:szCs w:val="18"/>
-                <w:lang w:eastAsia="zh-TW"/>
-              </w:rPr>
-              <w:t>Date().</w:t>
-            </w:r>
-            <w:proofErr w:type="spellStart"/>
-            <w:r>
-              <w:rPr>
-                <w:rFonts w:ascii="Menlo" w:hAnsi="Menlo" w:cs="Menlo"/>
-                <w:color w:val="000000"/>
-                <w:sz w:val="18"/>
-                <w:szCs w:val="18"/>
-                <w:lang w:eastAsia="zh-TW"/>
-              </w:rPr>
-              <w:t>getTime</w:t>
-            </w:r>
-            <w:proofErr w:type="spellEnd"/>
-            <w:r>
-              <w:rPr>
-                <w:rFonts w:ascii="Menlo" w:hAnsi="Menlo" w:cs="Menlo"/>
-                <w:color w:val="000000"/>
-                <w:sz w:val="18"/>
-                <w:szCs w:val="18"/>
-                <w:lang w:eastAsia="zh-TW"/>
-              </w:rPr>
-              <w:t xml:space="preserve">() - </w:t>
-            </w:r>
-            <w:proofErr w:type="spellStart"/>
-            <w:r>
-              <w:rPr>
-                <w:rFonts w:ascii="Menlo" w:hAnsi="Menlo" w:cs="Menlo"/>
-                <w:b/>
-                <w:bCs/>
-                <w:color w:val="660E7A"/>
-                <w:sz w:val="18"/>
-                <w:szCs w:val="18"/>
-                <w:lang w:eastAsia="zh-TW"/>
-              </w:rPr>
-              <w:t>lastUpdate</w:t>
-            </w:r>
-            <w:r>
-              <w:rPr>
-                <w:rFonts w:ascii="Menlo" w:hAnsi="Menlo" w:cs="Menlo"/>
-                <w:color w:val="000000"/>
-                <w:sz w:val="18"/>
-                <w:szCs w:val="18"/>
-                <w:lang w:eastAsia="zh-TW"/>
-              </w:rPr>
-              <w:t>.getTime</w:t>
-            </w:r>
-            <w:proofErr w:type="spellEnd"/>
-            <w:r>
-              <w:rPr>
-                <w:rFonts w:ascii="Menlo" w:hAnsi="Menlo" w:cs="Menlo"/>
-                <w:color w:val="000000"/>
-                <w:sz w:val="18"/>
-                <w:szCs w:val="18"/>
-                <w:lang w:eastAsia="zh-TW"/>
-              </w:rPr>
-              <w:t>());</w:t>
-            </w:r>
-            <w:r>
-              <w:rPr>
-                <w:rFonts w:ascii="Menlo" w:hAnsi="Menlo" w:cs="Menlo"/>
-                <w:color w:val="000000"/>
-                <w:sz w:val="18"/>
-                <w:szCs w:val="18"/>
-                <w:lang w:eastAsia="zh-TW"/>
-              </w:rPr>
-              <w:br/>
-            </w:r>
-            <w:r>
-              <w:rPr>
-                <w:rFonts w:ascii="Menlo" w:hAnsi="Menlo" w:cs="Menlo"/>
-                <w:color w:val="000000"/>
-                <w:sz w:val="18"/>
-                <w:szCs w:val="18"/>
-                <w:lang w:eastAsia="zh-TW"/>
-              </w:rPr>
-              <w:br/>
-              <w:t xml:space="preserve">        </w:t>
+              <w:t>URL</w:t>
+            </w:r>
+            <w:proofErr w:type="spellEnd"/>
+            <w:r>
+              <w:rPr>
+                <w:rFonts w:ascii="Menlo" w:hAnsi="Menlo" w:cs="Menlo"/>
+                <w:color w:val="000000"/>
+                <w:sz w:val="18"/>
+                <w:szCs w:val="18"/>
+                <w:lang w:eastAsia="zh-TW"/>
+              </w:rPr>
+              <w:t>);</w:t>
+            </w:r>
+            <w:r>
+              <w:rPr>
+                <w:rFonts w:ascii="Menlo" w:hAnsi="Menlo" w:cs="Menlo"/>
+                <w:color w:val="000000"/>
+                <w:sz w:val="18"/>
+                <w:szCs w:val="18"/>
+                <w:lang w:eastAsia="zh-TW"/>
+              </w:rPr>
+              <w:br/>
+            </w:r>
+            <w:r>
+              <w:rPr>
+                <w:rFonts w:ascii="Menlo" w:hAnsi="Menlo" w:cs="Menlo"/>
+                <w:color w:val="000000"/>
+                <w:sz w:val="18"/>
+                <w:szCs w:val="18"/>
+                <w:lang w:eastAsia="zh-TW"/>
+              </w:rPr>
+              <w:br/>
+              <w:t xml:space="preserve">                </w:t>
             </w:r>
             <w:r>
               <w:rPr>
@@ -10639,7 +11414,7 @@
                 <w:szCs w:val="18"/>
                 <w:lang w:eastAsia="zh-TW"/>
               </w:rPr>
-              <w:t>// check if it has been more than a minute since the last update</w:t>
+              <w:t>// make http connection to send user location</w:t>
             </w:r>
             <w:r>
               <w:rPr>
@@ -10652,769 +11427,30 @@
                 <w:lang w:eastAsia="zh-TW"/>
               </w:rPr>
               <w:br/>
-              <w:t xml:space="preserve">        </w:t>
-            </w:r>
-            <w:r>
-              <w:rPr>
-                <w:rFonts w:ascii="Menlo" w:hAnsi="Menlo" w:cs="Menlo"/>
-                <w:b/>
-                <w:bCs/>
-                <w:color w:val="000080"/>
-                <w:sz w:val="18"/>
-                <w:szCs w:val="18"/>
-                <w:lang w:eastAsia="zh-TW"/>
-              </w:rPr>
-              <w:t xml:space="preserve">if </w:t>
-            </w:r>
-            <w:r>
-              <w:rPr>
-                <w:rFonts w:ascii="Menlo" w:hAnsi="Menlo" w:cs="Menlo"/>
-                <w:color w:val="000000"/>
-                <w:sz w:val="18"/>
-                <w:szCs w:val="18"/>
-                <w:lang w:eastAsia="zh-TW"/>
-              </w:rPr>
-              <w:t>(</w:t>
-            </w:r>
-            <w:proofErr w:type="spellStart"/>
-            <w:r>
-              <w:rPr>
-                <w:rFonts w:ascii="Menlo" w:hAnsi="Menlo" w:cs="Menlo"/>
-                <w:b/>
-                <w:bCs/>
-                <w:color w:val="660E7A"/>
-                <w:sz w:val="18"/>
-                <w:szCs w:val="18"/>
-                <w:lang w:eastAsia="zh-TW"/>
-              </w:rPr>
-              <w:t>diffDate</w:t>
-            </w:r>
-            <w:proofErr w:type="spellEnd"/>
-            <w:r>
-              <w:rPr>
-                <w:rFonts w:ascii="Menlo" w:hAnsi="Menlo" w:cs="Menlo"/>
-                <w:b/>
-                <w:bCs/>
-                <w:color w:val="660E7A"/>
-                <w:sz w:val="18"/>
-                <w:szCs w:val="18"/>
-                <w:lang w:eastAsia="zh-TW"/>
-              </w:rPr>
-              <w:t xml:space="preserve"> </w:t>
-            </w:r>
-            <w:r>
-              <w:rPr>
-                <w:rFonts w:ascii="Menlo" w:hAnsi="Menlo" w:cs="Menlo"/>
-                <w:color w:val="000000"/>
-                <w:sz w:val="18"/>
-                <w:szCs w:val="18"/>
-                <w:lang w:eastAsia="zh-TW"/>
-              </w:rPr>
-              <w:t xml:space="preserve">&gt; </w:t>
-            </w:r>
-            <w:r>
-              <w:rPr>
-                <w:rFonts w:ascii="Menlo" w:hAnsi="Menlo" w:cs="Menlo"/>
-                <w:color w:val="0000FF"/>
-                <w:sz w:val="18"/>
-                <w:szCs w:val="18"/>
-                <w:lang w:eastAsia="zh-TW"/>
-              </w:rPr>
-              <w:t>60000</w:t>
-            </w:r>
-            <w:r>
-              <w:rPr>
-                <w:rFonts w:ascii="Menlo" w:hAnsi="Menlo" w:cs="Menlo"/>
-                <w:color w:val="000000"/>
-                <w:sz w:val="18"/>
-                <w:szCs w:val="18"/>
-                <w:lang w:eastAsia="zh-TW"/>
-              </w:rPr>
-              <w:t>) {</w:t>
-            </w:r>
-            <w:r>
-              <w:rPr>
-                <w:rFonts w:ascii="Menlo" w:hAnsi="Menlo" w:cs="Menlo"/>
-                <w:color w:val="000000"/>
-                <w:sz w:val="18"/>
-                <w:szCs w:val="18"/>
-                <w:lang w:eastAsia="zh-TW"/>
-              </w:rPr>
-              <w:br/>
-              <w:t xml:space="preserve">            </w:t>
-            </w:r>
-            <w:proofErr w:type="spellStart"/>
-            <w:r>
-              <w:rPr>
-                <w:rFonts w:ascii="Menlo" w:hAnsi="Menlo" w:cs="Menlo"/>
-                <w:b/>
-                <w:bCs/>
-                <w:color w:val="660E7A"/>
-                <w:sz w:val="18"/>
-                <w:szCs w:val="18"/>
-                <w:lang w:eastAsia="zh-TW"/>
-              </w:rPr>
-              <w:t>lastUpdate</w:t>
-            </w:r>
-            <w:proofErr w:type="spellEnd"/>
-            <w:r>
-              <w:rPr>
-                <w:rFonts w:ascii="Menlo" w:hAnsi="Menlo" w:cs="Menlo"/>
-                <w:b/>
-                <w:bCs/>
-                <w:color w:val="660E7A"/>
-                <w:sz w:val="18"/>
-                <w:szCs w:val="18"/>
-                <w:lang w:eastAsia="zh-TW"/>
-              </w:rPr>
-              <w:t xml:space="preserve"> </w:t>
-            </w:r>
-            <w:r>
-              <w:rPr>
-                <w:rFonts w:ascii="Menlo" w:hAnsi="Menlo" w:cs="Menlo"/>
-                <w:color w:val="000000"/>
-                <w:sz w:val="18"/>
-                <w:szCs w:val="18"/>
-                <w:lang w:eastAsia="zh-TW"/>
-              </w:rPr>
-              <w:t xml:space="preserve">= </w:t>
-            </w:r>
-            <w:r>
-              <w:rPr>
-                <w:rFonts w:ascii="Menlo" w:hAnsi="Menlo" w:cs="Menlo"/>
-                <w:b/>
-                <w:bCs/>
-                <w:color w:val="000080"/>
-                <w:sz w:val="18"/>
-                <w:szCs w:val="18"/>
-                <w:lang w:eastAsia="zh-TW"/>
-              </w:rPr>
-              <w:t xml:space="preserve">new </w:t>
-            </w:r>
-            <w:r>
-              <w:rPr>
-                <w:rFonts w:ascii="Menlo" w:hAnsi="Menlo" w:cs="Menlo"/>
-                <w:color w:val="000000"/>
-                <w:sz w:val="18"/>
-                <w:szCs w:val="18"/>
-                <w:lang w:eastAsia="zh-TW"/>
-              </w:rPr>
-              <w:t>Date();</w:t>
-            </w:r>
-            <w:r>
-              <w:rPr>
-                <w:rFonts w:ascii="Menlo" w:hAnsi="Menlo" w:cs="Menlo"/>
-                <w:color w:val="000000"/>
-                <w:sz w:val="18"/>
-                <w:szCs w:val="18"/>
-                <w:lang w:eastAsia="zh-TW"/>
-              </w:rPr>
-              <w:br/>
-            </w:r>
-            <w:r>
-              <w:rPr>
-                <w:rFonts w:ascii="Menlo" w:hAnsi="Menlo" w:cs="Menlo"/>
-                <w:color w:val="000000"/>
-                <w:sz w:val="18"/>
-                <w:szCs w:val="18"/>
-                <w:lang w:eastAsia="zh-TW"/>
-              </w:rPr>
-              <w:br/>
-              <w:t xml:space="preserve">            </w:t>
-            </w:r>
-            <w:r>
-              <w:rPr>
-                <w:rFonts w:ascii="Menlo" w:hAnsi="Menlo" w:cs="Menlo"/>
-                <w:i/>
-                <w:iCs/>
-                <w:color w:val="808080"/>
-                <w:sz w:val="18"/>
-                <w:szCs w:val="18"/>
-                <w:lang w:eastAsia="zh-TW"/>
-              </w:rPr>
-              <w:t xml:space="preserve">//define the http </w:t>
-            </w:r>
-            <w:proofErr w:type="spellStart"/>
-            <w:r>
-              <w:rPr>
-                <w:rFonts w:ascii="Menlo" w:hAnsi="Menlo" w:cs="Menlo"/>
-                <w:i/>
-                <w:iCs/>
-                <w:color w:val="808080"/>
-                <w:sz w:val="18"/>
-                <w:szCs w:val="18"/>
-                <w:lang w:eastAsia="zh-TW"/>
-              </w:rPr>
-              <w:t>url</w:t>
-            </w:r>
-            <w:proofErr w:type="spellEnd"/>
-            <w:r>
-              <w:rPr>
-                <w:rFonts w:ascii="Menlo" w:hAnsi="Menlo" w:cs="Menlo"/>
-                <w:i/>
-                <w:iCs/>
-                <w:color w:val="808080"/>
-                <w:sz w:val="18"/>
-                <w:szCs w:val="18"/>
-                <w:lang w:eastAsia="zh-TW"/>
-              </w:rPr>
-              <w:t xml:space="preserve"> that receive location</w:t>
-            </w:r>
-            <w:r>
-              <w:rPr>
-                <w:rFonts w:ascii="Menlo" w:hAnsi="Menlo" w:cs="Menlo"/>
-                <w:i/>
-                <w:iCs/>
-                <w:color w:val="808080"/>
-                <w:sz w:val="18"/>
-                <w:szCs w:val="18"/>
-                <w:lang w:eastAsia="zh-TW"/>
-              </w:rPr>
-              <w:br/>
-              <w:t xml:space="preserve">            </w:t>
-            </w:r>
-            <w:r>
-              <w:rPr>
-                <w:rFonts w:ascii="Menlo" w:hAnsi="Menlo" w:cs="Menlo"/>
-                <w:b/>
-                <w:bCs/>
-                <w:color w:val="660E7A"/>
-                <w:sz w:val="18"/>
-                <w:szCs w:val="18"/>
-                <w:lang w:eastAsia="zh-TW"/>
-              </w:rPr>
-              <w:t xml:space="preserve">URL </w:t>
-            </w:r>
-            <w:r>
-              <w:rPr>
-                <w:rFonts w:ascii="Menlo" w:hAnsi="Menlo" w:cs="Menlo"/>
-                <w:color w:val="000000"/>
-                <w:sz w:val="18"/>
-                <w:szCs w:val="18"/>
-                <w:lang w:eastAsia="zh-TW"/>
-              </w:rPr>
-              <w:t xml:space="preserve">= </w:t>
-            </w:r>
-            <w:r>
-              <w:rPr>
-                <w:rFonts w:ascii="Menlo" w:hAnsi="Menlo" w:cs="Menlo"/>
-                <w:b/>
-                <w:bCs/>
-                <w:color w:val="008000"/>
-                <w:sz w:val="18"/>
-                <w:szCs w:val="18"/>
-                <w:lang w:eastAsia="zh-TW"/>
-              </w:rPr>
-              <w:t xml:space="preserve">"http://news.alruabye.net/newfeeds.aspx?Latitude=" </w:t>
-            </w:r>
-            <w:r>
-              <w:rPr>
-                <w:rFonts w:ascii="Menlo" w:hAnsi="Menlo" w:cs="Menlo"/>
-                <w:color w:val="000000"/>
-                <w:sz w:val="18"/>
-                <w:szCs w:val="18"/>
-                <w:lang w:eastAsia="zh-TW"/>
-              </w:rPr>
-              <w:t xml:space="preserve">+ </w:t>
-            </w:r>
-            <w:proofErr w:type="spellStart"/>
-            <w:r>
-              <w:rPr>
-                <w:rFonts w:ascii="Menlo" w:hAnsi="Menlo" w:cs="Menlo"/>
-                <w:color w:val="000000"/>
-                <w:sz w:val="18"/>
-                <w:szCs w:val="18"/>
-                <w:lang w:eastAsia="zh-TW"/>
-              </w:rPr>
-              <w:t>Double.</w:t>
-            </w:r>
-            <w:r>
-              <w:rPr>
-                <w:rFonts w:ascii="Menlo" w:hAnsi="Menlo" w:cs="Menlo"/>
-                <w:i/>
-                <w:iCs/>
-                <w:color w:val="000000"/>
-                <w:sz w:val="18"/>
-                <w:szCs w:val="18"/>
-                <w:lang w:eastAsia="zh-TW"/>
-              </w:rPr>
-              <w:t>toString</w:t>
-            </w:r>
-            <w:proofErr w:type="spellEnd"/>
-            <w:r>
-              <w:rPr>
-                <w:rFonts w:ascii="Menlo" w:hAnsi="Menlo" w:cs="Menlo"/>
-                <w:color w:val="000000"/>
-                <w:sz w:val="18"/>
-                <w:szCs w:val="18"/>
-                <w:lang w:eastAsia="zh-TW"/>
-              </w:rPr>
-              <w:t>(</w:t>
-            </w:r>
-            <w:proofErr w:type="spellStart"/>
-            <w:r>
-              <w:rPr>
-                <w:rFonts w:ascii="Menlo" w:hAnsi="Menlo" w:cs="Menlo"/>
-                <w:color w:val="000000"/>
-                <w:sz w:val="18"/>
-                <w:szCs w:val="18"/>
-                <w:lang w:eastAsia="zh-TW"/>
-              </w:rPr>
-              <w:t>location.getLatitude</w:t>
-            </w:r>
-            <w:proofErr w:type="spellEnd"/>
-            <w:r>
-              <w:rPr>
-                <w:rFonts w:ascii="Menlo" w:hAnsi="Menlo" w:cs="Menlo"/>
-                <w:color w:val="000000"/>
-                <w:sz w:val="18"/>
-                <w:szCs w:val="18"/>
-                <w:lang w:eastAsia="zh-TW"/>
-              </w:rPr>
-              <w:t xml:space="preserve">()) + </w:t>
-            </w:r>
-            <w:r>
-              <w:rPr>
-                <w:rFonts w:ascii="Menlo" w:hAnsi="Menlo" w:cs="Menlo"/>
-                <w:b/>
-                <w:bCs/>
-                <w:color w:val="008000"/>
-                <w:sz w:val="18"/>
-                <w:szCs w:val="18"/>
-                <w:lang w:eastAsia="zh-TW"/>
-              </w:rPr>
-              <w:t xml:space="preserve">"&amp;Longitude=" </w:t>
-            </w:r>
-            <w:r>
-              <w:rPr>
-                <w:rFonts w:ascii="Menlo" w:hAnsi="Menlo" w:cs="Menlo"/>
-                <w:color w:val="000000"/>
-                <w:sz w:val="18"/>
-                <w:szCs w:val="18"/>
-                <w:lang w:eastAsia="zh-TW"/>
-              </w:rPr>
-              <w:t xml:space="preserve">+ </w:t>
-            </w:r>
-            <w:proofErr w:type="spellStart"/>
-            <w:r>
-              <w:rPr>
-                <w:rFonts w:ascii="Menlo" w:hAnsi="Menlo" w:cs="Menlo"/>
-                <w:color w:val="000000"/>
-                <w:sz w:val="18"/>
-                <w:szCs w:val="18"/>
-                <w:lang w:eastAsia="zh-TW"/>
-              </w:rPr>
-              <w:t>Double.</w:t>
-            </w:r>
-            <w:r>
-              <w:rPr>
-                <w:rFonts w:ascii="Menlo" w:hAnsi="Menlo" w:cs="Menlo"/>
-                <w:i/>
-                <w:iCs/>
-                <w:color w:val="000000"/>
-                <w:sz w:val="18"/>
-                <w:szCs w:val="18"/>
-                <w:lang w:eastAsia="zh-TW"/>
-              </w:rPr>
-              <w:t>toString</w:t>
-            </w:r>
-            <w:proofErr w:type="spellEnd"/>
-            <w:r>
-              <w:rPr>
-                <w:rFonts w:ascii="Menlo" w:hAnsi="Menlo" w:cs="Menlo"/>
-                <w:color w:val="000000"/>
-                <w:sz w:val="18"/>
-                <w:szCs w:val="18"/>
-                <w:lang w:eastAsia="zh-TW"/>
-              </w:rPr>
-              <w:t>(</w:t>
-            </w:r>
-            <w:proofErr w:type="spellStart"/>
-            <w:r>
-              <w:rPr>
-                <w:rFonts w:ascii="Menlo" w:hAnsi="Menlo" w:cs="Menlo"/>
-                <w:color w:val="000000"/>
-                <w:sz w:val="18"/>
-                <w:szCs w:val="18"/>
-                <w:lang w:eastAsia="zh-TW"/>
-              </w:rPr>
-              <w:t>location.getLongitude</w:t>
-            </w:r>
-            <w:proofErr w:type="spellEnd"/>
-            <w:r>
-              <w:rPr>
-                <w:rFonts w:ascii="Menlo" w:hAnsi="Menlo" w:cs="Menlo"/>
-                <w:color w:val="000000"/>
-                <w:sz w:val="18"/>
-                <w:szCs w:val="18"/>
-                <w:lang w:eastAsia="zh-TW"/>
-              </w:rPr>
-              <w:t>());</w:t>
-            </w:r>
-            <w:r>
-              <w:rPr>
-                <w:rFonts w:ascii="Menlo" w:hAnsi="Menlo" w:cs="Menlo"/>
-                <w:color w:val="000000"/>
-                <w:sz w:val="18"/>
-                <w:szCs w:val="18"/>
-                <w:lang w:eastAsia="zh-TW"/>
-              </w:rPr>
-              <w:br/>
-              <w:t xml:space="preserve">            </w:t>
-            </w:r>
-            <w:proofErr w:type="spellStart"/>
-            <w:r>
-              <w:rPr>
-                <w:rFonts w:ascii="Menlo" w:hAnsi="Menlo" w:cs="Menlo"/>
-                <w:color w:val="000000"/>
-                <w:sz w:val="18"/>
-                <w:szCs w:val="18"/>
-                <w:lang w:eastAsia="zh-TW"/>
-              </w:rPr>
-              <w:t>Toast.</w:t>
-            </w:r>
-            <w:r>
-              <w:rPr>
-                <w:rFonts w:ascii="Menlo" w:hAnsi="Menlo" w:cs="Menlo"/>
-                <w:i/>
-                <w:iCs/>
-                <w:color w:val="000000"/>
-                <w:sz w:val="18"/>
-                <w:szCs w:val="18"/>
-                <w:lang w:eastAsia="zh-TW"/>
-              </w:rPr>
-              <w:t>makeText</w:t>
-            </w:r>
-            <w:proofErr w:type="spellEnd"/>
-            <w:r>
-              <w:rPr>
-                <w:rFonts w:ascii="Menlo" w:hAnsi="Menlo" w:cs="Menlo"/>
-                <w:color w:val="000000"/>
-                <w:sz w:val="18"/>
-                <w:szCs w:val="18"/>
-                <w:lang w:eastAsia="zh-TW"/>
-              </w:rPr>
-              <w:t>(</w:t>
-            </w:r>
-            <w:r>
-              <w:rPr>
-                <w:rFonts w:ascii="Menlo" w:hAnsi="Menlo" w:cs="Menlo"/>
-                <w:b/>
-                <w:bCs/>
-                <w:color w:val="660E7A"/>
-                <w:sz w:val="18"/>
-                <w:szCs w:val="18"/>
-                <w:lang w:eastAsia="zh-TW"/>
-              </w:rPr>
-              <w:t>context</w:t>
-            </w:r>
-            <w:r>
-              <w:rPr>
-                <w:rFonts w:ascii="Menlo" w:hAnsi="Menlo" w:cs="Menlo"/>
-                <w:color w:val="000000"/>
-                <w:sz w:val="18"/>
-                <w:szCs w:val="18"/>
-                <w:lang w:eastAsia="zh-TW"/>
-              </w:rPr>
-              <w:t xml:space="preserve">, </w:t>
-            </w:r>
-            <w:r>
-              <w:rPr>
-                <w:rFonts w:ascii="Menlo" w:hAnsi="Menlo" w:cs="Menlo"/>
-                <w:b/>
-                <w:bCs/>
-                <w:color w:val="660E7A"/>
-                <w:sz w:val="18"/>
-                <w:szCs w:val="18"/>
-                <w:lang w:eastAsia="zh-TW"/>
-              </w:rPr>
-              <w:t>URL</w:t>
-            </w:r>
-            <w:r>
-              <w:rPr>
-                <w:rFonts w:ascii="Menlo" w:hAnsi="Menlo" w:cs="Menlo"/>
-                <w:color w:val="000000"/>
-                <w:sz w:val="18"/>
-                <w:szCs w:val="18"/>
-                <w:lang w:eastAsia="zh-TW"/>
-              </w:rPr>
-              <w:t xml:space="preserve">, </w:t>
-            </w:r>
-            <w:proofErr w:type="spellStart"/>
-            <w:r>
-              <w:rPr>
-                <w:rFonts w:ascii="Menlo" w:hAnsi="Menlo" w:cs="Menlo"/>
-                <w:color w:val="000000"/>
-                <w:sz w:val="18"/>
-                <w:szCs w:val="18"/>
-                <w:lang w:eastAsia="zh-TW"/>
-              </w:rPr>
-              <w:t>Toast.</w:t>
-            </w:r>
-            <w:r>
-              <w:rPr>
-                <w:rFonts w:ascii="Menlo" w:hAnsi="Menlo" w:cs="Menlo"/>
-                <w:b/>
-                <w:bCs/>
-                <w:i/>
-                <w:iCs/>
-                <w:color w:val="660E7A"/>
-                <w:sz w:val="18"/>
-                <w:szCs w:val="18"/>
-                <w:lang w:eastAsia="zh-TW"/>
-              </w:rPr>
-              <w:t>LENGTH_LONG</w:t>
-            </w:r>
-            <w:proofErr w:type="spellEnd"/>
-            <w:r>
-              <w:rPr>
-                <w:rFonts w:ascii="Menlo" w:hAnsi="Menlo" w:cs="Menlo"/>
-                <w:color w:val="000000"/>
-                <w:sz w:val="18"/>
-                <w:szCs w:val="18"/>
-                <w:lang w:eastAsia="zh-TW"/>
-              </w:rPr>
-              <w:t>).show();</w:t>
-            </w:r>
-            <w:r>
-              <w:rPr>
-                <w:rFonts w:ascii="Menlo" w:hAnsi="Menlo" w:cs="Menlo"/>
-                <w:color w:val="000000"/>
-                <w:sz w:val="18"/>
-                <w:szCs w:val="18"/>
-                <w:lang w:eastAsia="zh-TW"/>
-              </w:rPr>
-              <w:br/>
-            </w:r>
-            <w:r>
-              <w:rPr>
-                <w:rFonts w:ascii="Menlo" w:hAnsi="Menlo" w:cs="Menlo"/>
-                <w:color w:val="000000"/>
-                <w:sz w:val="18"/>
-                <w:szCs w:val="18"/>
-                <w:lang w:eastAsia="zh-TW"/>
-              </w:rPr>
-              <w:br/>
-              <w:t xml:space="preserve">            </w:t>
-            </w:r>
-            <w:r>
-              <w:rPr>
-                <w:rFonts w:ascii="Menlo" w:hAnsi="Menlo" w:cs="Menlo"/>
-                <w:b/>
-                <w:bCs/>
-                <w:color w:val="000080"/>
-                <w:sz w:val="18"/>
-                <w:szCs w:val="18"/>
-                <w:lang w:eastAsia="zh-TW"/>
-              </w:rPr>
-              <w:t xml:space="preserve">try </w:t>
-            </w:r>
-            <w:r>
-              <w:rPr>
-                <w:rFonts w:ascii="Menlo" w:hAnsi="Menlo" w:cs="Menlo"/>
-                <w:color w:val="000000"/>
-                <w:sz w:val="18"/>
-                <w:szCs w:val="18"/>
-                <w:lang w:eastAsia="zh-TW"/>
-              </w:rPr>
-              <w:t>{</w:t>
-            </w:r>
-            <w:r>
-              <w:rPr>
-                <w:rFonts w:ascii="Menlo" w:hAnsi="Menlo" w:cs="Menlo"/>
-                <w:color w:val="000000"/>
-                <w:sz w:val="18"/>
-                <w:szCs w:val="18"/>
-                <w:lang w:eastAsia="zh-TW"/>
-              </w:rPr>
-              <w:br/>
               <w:t xml:space="preserve">                </w:t>
             </w:r>
-            <w:r>
-              <w:rPr>
-                <w:rFonts w:ascii="Menlo" w:hAnsi="Menlo" w:cs="Menlo"/>
-                <w:i/>
-                <w:iCs/>
-                <w:color w:val="808080"/>
-                <w:sz w:val="18"/>
-                <w:szCs w:val="18"/>
-                <w:lang w:eastAsia="zh-TW"/>
-              </w:rPr>
-              <w:t xml:space="preserve">// define </w:t>
-            </w:r>
-            <w:proofErr w:type="spellStart"/>
-            <w:r>
-              <w:rPr>
-                <w:rFonts w:ascii="Menlo" w:hAnsi="Menlo" w:cs="Menlo"/>
-                <w:i/>
-                <w:iCs/>
-                <w:color w:val="808080"/>
-                <w:sz w:val="18"/>
-                <w:szCs w:val="18"/>
-                <w:lang w:eastAsia="zh-TW"/>
-              </w:rPr>
-              <w:t>url</w:t>
-            </w:r>
-            <w:proofErr w:type="spellEnd"/>
-            <w:r>
-              <w:rPr>
-                <w:rFonts w:ascii="Menlo" w:hAnsi="Menlo" w:cs="Menlo"/>
-                <w:i/>
-                <w:iCs/>
-                <w:color w:val="808080"/>
-                <w:sz w:val="18"/>
-                <w:szCs w:val="18"/>
-                <w:lang w:eastAsia="zh-TW"/>
-              </w:rPr>
-              <w:t xml:space="preserve"> for send user location</w:t>
-            </w:r>
-            <w:r>
-              <w:rPr>
-                <w:rFonts w:ascii="Menlo" w:hAnsi="Menlo" w:cs="Menlo"/>
-                <w:i/>
-                <w:iCs/>
-                <w:color w:val="808080"/>
-                <w:sz w:val="18"/>
-                <w:szCs w:val="18"/>
-                <w:lang w:eastAsia="zh-TW"/>
-              </w:rPr>
-              <w:br/>
-              <w:t xml:space="preserve">                </w:t>
-            </w:r>
-            <w:r>
-              <w:rPr>
-                <w:rFonts w:ascii="Menlo" w:hAnsi="Menlo" w:cs="Menlo"/>
-                <w:color w:val="000000"/>
-                <w:sz w:val="18"/>
-                <w:szCs w:val="18"/>
-                <w:lang w:eastAsia="zh-TW"/>
-              </w:rPr>
-              <w:t xml:space="preserve">URL </w:t>
-            </w:r>
-            <w:proofErr w:type="spellStart"/>
-            <w:r>
-              <w:rPr>
-                <w:rFonts w:ascii="Menlo" w:hAnsi="Menlo" w:cs="Menlo"/>
-                <w:color w:val="000000"/>
-                <w:sz w:val="18"/>
-                <w:szCs w:val="18"/>
-                <w:lang w:eastAsia="zh-TW"/>
-              </w:rPr>
-              <w:t>url</w:t>
-            </w:r>
-            <w:proofErr w:type="spellEnd"/>
-            <w:r>
-              <w:rPr>
-                <w:rFonts w:ascii="Menlo" w:hAnsi="Menlo" w:cs="Menlo"/>
-                <w:color w:val="000000"/>
-                <w:sz w:val="18"/>
-                <w:szCs w:val="18"/>
-                <w:lang w:eastAsia="zh-TW"/>
-              </w:rPr>
-              <w:t xml:space="preserve"> = </w:t>
-            </w:r>
-            <w:r>
-              <w:rPr>
-                <w:rFonts w:ascii="Menlo" w:hAnsi="Menlo" w:cs="Menlo"/>
-                <w:b/>
-                <w:bCs/>
-                <w:color w:val="000080"/>
-                <w:sz w:val="18"/>
-                <w:szCs w:val="18"/>
-                <w:lang w:eastAsia="zh-TW"/>
-              </w:rPr>
-              <w:t xml:space="preserve">new </w:t>
-            </w:r>
-            <w:r>
-              <w:rPr>
-                <w:rFonts w:ascii="Menlo" w:hAnsi="Menlo" w:cs="Menlo"/>
-                <w:color w:val="000000"/>
-                <w:sz w:val="18"/>
-                <w:szCs w:val="18"/>
-                <w:lang w:eastAsia="zh-TW"/>
-              </w:rPr>
-              <w:t>URL(</w:t>
-            </w:r>
-            <w:proofErr w:type="spellStart"/>
-            <w:r>
-              <w:rPr>
-                <w:rFonts w:ascii="Menlo" w:hAnsi="Menlo" w:cs="Menlo"/>
-                <w:b/>
-                <w:bCs/>
-                <w:color w:val="660E7A"/>
-                <w:sz w:val="18"/>
-                <w:szCs w:val="18"/>
-                <w:lang w:eastAsia="zh-TW"/>
-              </w:rPr>
-              <w:t>URL</w:t>
-            </w:r>
-            <w:proofErr w:type="spellEnd"/>
-            <w:r>
-              <w:rPr>
-                <w:rFonts w:ascii="Menlo" w:hAnsi="Menlo" w:cs="Menlo"/>
-                <w:color w:val="000000"/>
-                <w:sz w:val="18"/>
-                <w:szCs w:val="18"/>
-                <w:lang w:eastAsia="zh-TW"/>
-              </w:rPr>
-              <w:t>);</w:t>
-            </w:r>
-            <w:r>
-              <w:rPr>
-                <w:rFonts w:ascii="Menlo" w:hAnsi="Menlo" w:cs="Menlo"/>
-                <w:color w:val="000000"/>
-                <w:sz w:val="18"/>
-                <w:szCs w:val="18"/>
-                <w:lang w:eastAsia="zh-TW"/>
-              </w:rPr>
-              <w:br/>
-            </w:r>
-            <w:r>
-              <w:rPr>
-                <w:rFonts w:ascii="Menlo" w:hAnsi="Menlo" w:cs="Menlo"/>
-                <w:color w:val="000000"/>
-                <w:sz w:val="18"/>
-                <w:szCs w:val="18"/>
-                <w:lang w:eastAsia="zh-TW"/>
-              </w:rPr>
-              <w:br/>
-              <w:t xml:space="preserve">                </w:t>
-            </w:r>
-            <w:r>
-              <w:rPr>
-                <w:rFonts w:ascii="Menlo" w:hAnsi="Menlo" w:cs="Menlo"/>
-                <w:i/>
-                <w:iCs/>
-                <w:color w:val="808080"/>
-                <w:sz w:val="18"/>
-                <w:szCs w:val="18"/>
-                <w:lang w:eastAsia="zh-TW"/>
-              </w:rPr>
-              <w:t>// make http connection to send user location</w:t>
-            </w:r>
-            <w:r>
-              <w:rPr>
-                <w:rFonts w:ascii="Menlo" w:hAnsi="Menlo" w:cs="Menlo"/>
-                <w:i/>
-                <w:iCs/>
-                <w:color w:val="808080"/>
-                <w:sz w:val="18"/>
-                <w:szCs w:val="18"/>
-                <w:lang w:eastAsia="zh-TW"/>
-              </w:rPr>
-              <w:br/>
-              <w:t xml:space="preserve">                </w:t>
-            </w:r>
-            <w:proofErr w:type="spellStart"/>
-            <w:r>
-              <w:rPr>
-                <w:rFonts w:ascii="Menlo" w:hAnsi="Menlo" w:cs="Menlo"/>
-                <w:color w:val="000000"/>
-                <w:sz w:val="18"/>
-                <w:szCs w:val="18"/>
-                <w:lang w:eastAsia="zh-TW"/>
-              </w:rPr>
-              <w:t>HttpURLConnection</w:t>
+            <w:proofErr w:type="spellStart"/>
+            <w:r>
+              <w:rPr>
+                <w:rFonts w:ascii="Menlo" w:hAnsi="Menlo" w:cs="Menlo"/>
+                <w:color w:val="000000"/>
+                <w:sz w:val="18"/>
+                <w:szCs w:val="18"/>
+                <w:lang w:eastAsia="zh-TW"/>
+              </w:rPr>
+              <w:t>HttpURLConnecti</w:t>
+            </w:r>
+            <w:bookmarkStart w:id="0" w:name="_GoBack"/>
+            <w:bookmarkEnd w:id="0"/>
+            <w:r>
+              <w:rPr>
+                <w:rFonts w:ascii="Menlo" w:hAnsi="Menlo" w:cs="Menlo"/>
+                <w:color w:val="000000"/>
+                <w:sz w:val="18"/>
+                <w:szCs w:val="18"/>
+                <w:lang w:eastAsia="zh-TW"/>
+              </w:rPr>
+              <w:t>on</w:t>
             </w:r>
             <w:proofErr w:type="spellEnd"/>
             <w:r>
@@ -12222,10 +12258,7 @@
       </w:tr>
     </w:tbl>
     <w:p/>
-    <w:p>
-      <w:bookmarkStart w:id="0" w:name="_GoBack"/>
-      <w:bookmarkEnd w:id="0"/>
-    </w:p>
+    <w:p/>
     <w:p/>
     <w:sectPr>
       <w:pgSz w:w="12240" w:h="15840"/>

</xml_diff>